<commit_message>
Converting Word documents to MarkDown: "Circle Language Spec Strategy": Manually checking differences between rendered MarkDown and Word document. Last checks if markup looks ok.
</commit_message>
<xml_diff>
--- a/2. Future/Main Project/1. Circle Language Spec Strategy.docx
+++ b/2. Future/Main Project/1. Circle Language Spec Strategy.docx
@@ -1,6 +1,6 @@
 
 <file path=word/document.xml><?xml version="1.0" encoding="utf-8"?>
-<w:document xmlns:wpc="http://schemas.microsoft.com/office/word/2010/wordprocessingCanvas" xmlns:cx="http://schemas.microsoft.com/office/drawing/2014/chartex" xmlns:cx1="http://schemas.microsoft.com/office/drawing/2015/9/8/chartex" xmlns:cx2="http://schemas.microsoft.com/office/drawing/2015/10/21/chartex" xmlns:cx3="http://schemas.microsoft.com/office/drawing/2016/5/9/chartex" xmlns:cx4="http://schemas.microsoft.com/office/drawing/2016/5/10/chartex" xmlns:cx5="http://schemas.microsoft.com/office/drawing/2016/5/11/chartex" xmlns:cx6="http://schemas.microsoft.com/office/drawing/2016/5/12/chartex" xmlns:cx7="http://schemas.microsoft.com/office/drawing/2016/5/13/chartex" xmlns:cx8="http://schemas.microsoft.com/office/drawing/2016/5/14/chartex" xmlns:mc="http://schemas.openxmlformats.org/markup-compatibility/2006" xmlns:aink="http://schemas.microsoft.com/office/drawing/2016/ink" xmlns:am3d="http://schemas.microsoft.com/office/drawing/2017/model3d" xmlns:o="urn:schemas-microsoft-com:office:office" xmlns:r="http://schemas.openxmlformats.org/officeDocument/2006/relationships" xmlns:m="http://schemas.openxmlformats.org/officeDocument/2006/math" xmlns:v="urn:schemas-microsoft-com:vml" xmlns:wp14="http://schemas.microsoft.com/office/word/2010/wordprocessingDrawing" xmlns:wp="http://schemas.openxmlformats.org/drawingml/2006/wordprocessingDrawing" xmlns:w10="urn:schemas-microsoft-com:office:word" xmlns:w="http://schemas.openxmlformats.org/wordprocessingml/2006/main" xmlns:w14="http://schemas.microsoft.com/office/word/2010/wordml" xmlns:w15="http://schemas.microsoft.com/office/word/2012/wordml" xmlns:w16cid="http://schemas.microsoft.com/office/word/2016/wordml/cid" xmlns:w16se="http://schemas.microsoft.com/office/word/2015/wordml/symex" xmlns:wpg="http://schemas.microsoft.com/office/word/2010/wordprocessingGroup" xmlns:wpi="http://schemas.microsoft.com/office/word/2010/wordprocessingInk" xmlns:wne="http://schemas.microsoft.com/office/word/2006/wordml" xmlns:wps="http://schemas.microsoft.com/office/word/2010/wordprocessingShape" mc:Ignorable="w14 w15 w16se w16cid wp14">
+<w:document xmlns:wpc="http://schemas.microsoft.com/office/word/2010/wordprocessingCanvas" xmlns:cx="http://schemas.microsoft.com/office/drawing/2014/chartex" xmlns:cx1="http://schemas.microsoft.com/office/drawing/2015/9/8/chartex" xmlns:cx2="http://schemas.microsoft.com/office/drawing/2015/10/21/chartex" xmlns:cx3="http://schemas.microsoft.com/office/drawing/2016/5/9/chartex" xmlns:cx4="http://schemas.microsoft.com/office/drawing/2016/5/10/chartex" xmlns:cx5="http://schemas.microsoft.com/office/drawing/2016/5/11/chartex" xmlns:cx6="http://schemas.microsoft.com/office/drawing/2016/5/12/chartex" xmlns:cx7="http://schemas.microsoft.com/office/drawing/2016/5/13/chartex" xmlns:cx8="http://schemas.microsoft.com/office/drawing/2016/5/14/chartex" xmlns:mc="http://schemas.openxmlformats.org/markup-compatibility/2006" xmlns:aink="http://schemas.microsoft.com/office/drawing/2016/ink" xmlns:am3d="http://schemas.microsoft.com/office/drawing/2017/model3d" xmlns:o="urn:schemas-microsoft-com:office:office" xmlns:r="http://schemas.openxmlformats.org/officeDocument/2006/relationships" xmlns:m="http://schemas.openxmlformats.org/officeDocument/2006/math" xmlns:v="urn:schemas-microsoft-com:vml" xmlns:wp14="http://schemas.microsoft.com/office/word/2010/wordprocessingDrawing" xmlns:wp="http://schemas.openxmlformats.org/drawingml/2006/wordprocessingDrawing" xmlns:w10="urn:schemas-microsoft-com:office:word" xmlns:w="http://schemas.openxmlformats.org/wordprocessingml/2006/main" xmlns:w14="http://schemas.microsoft.com/office/word/2010/wordml" xmlns:w15="http://schemas.microsoft.com/office/word/2012/wordml" xmlns:w16cex="http://schemas.microsoft.com/office/word/2018/wordml/cex" xmlns:w16cid="http://schemas.microsoft.com/office/word/2016/wordml/cid" xmlns:w16="http://schemas.microsoft.com/office/word/2018/wordml" xmlns:w16se="http://schemas.microsoft.com/office/word/2015/wordml/symex" xmlns:wpg="http://schemas.microsoft.com/office/word/2010/wordprocessingGroup" xmlns:wpi="http://schemas.microsoft.com/office/word/2010/wordprocessingInk" xmlns:wne="http://schemas.microsoft.com/office/word/2006/wordml" xmlns:wps="http://schemas.microsoft.com/office/word/2010/wordprocessingShape" mc:Ignorable="w14 w15 w16se w16cid w16 w16cex wp14">
   <w:background w:color="000000"/>
   <w:body>
     <w:p>
@@ -15,140 +15,6 @@
       </w:r>
       <w:r>
         <w:t>Strategy</w:t>
-      </w:r>
-    </w:p>
-    <w:p>
-      <w:pPr>
-        <w:jc w:val="center"/>
-        <w:rPr>
-          <w:i/>
-          <w:iCs/>
-        </w:rPr>
-      </w:pPr>
-    </w:p>
-    <w:p>
-      <w:pPr>
-        <w:jc w:val="center"/>
-        <w:rPr>
-          <w:i/>
-          <w:iCs/>
-        </w:rPr>
-      </w:pPr>
-      <w:r>
-        <w:rPr>
-          <w:i/>
-          <w:iCs/>
-        </w:rPr>
-        <w:t>Author</w:t>
-      </w:r>
-      <w:r>
-        <w:rPr>
-          <w:i/>
-          <w:iCs/>
-        </w:rPr>
-        <w:t xml:space="preserve">: </w:t>
-      </w:r>
-      <w:r>
-        <w:rPr>
-          <w:i/>
-          <w:iCs/>
-        </w:rPr>
-        <w:t>JJ</w:t>
-      </w:r>
-      <w:r>
-        <w:rPr>
-          <w:i/>
-          <w:iCs/>
-        </w:rPr>
-        <w:t xml:space="preserve"> van Zon</w:t>
-      </w:r>
-    </w:p>
-    <w:p>
-      <w:pPr>
-        <w:jc w:val="center"/>
-        <w:rPr>
-          <w:i/>
-          <w:iCs/>
-        </w:rPr>
-      </w:pPr>
-      <w:r>
-        <w:rPr>
-          <w:i/>
-          <w:iCs/>
-        </w:rPr>
-        <w:t>Location</w:t>
-      </w:r>
-      <w:r>
-        <w:rPr>
-          <w:i/>
-          <w:iCs/>
-        </w:rPr>
-        <w:t xml:space="preserve">: </w:t>
-      </w:r>
-      <w:r>
-        <w:rPr>
-          <w:i/>
-          <w:iCs/>
-        </w:rPr>
-        <w:t>Oosterhout</w:t>
-      </w:r>
-      <w:r>
-        <w:rPr>
-          <w:i/>
-          <w:iCs/>
-        </w:rPr>
-        <w:t>, The Netherlands</w:t>
-      </w:r>
-    </w:p>
-    <w:p>
-      <w:pPr>
-        <w:jc w:val="center"/>
-        <w:rPr>
-          <w:i/>
-          <w:iCs/>
-        </w:rPr>
-      </w:pPr>
-      <w:r>
-        <w:rPr>
-          <w:i/>
-          <w:iCs/>
-        </w:rPr>
-        <w:t xml:space="preserve">Date: </w:t>
-      </w:r>
-      <w:r>
-        <w:rPr>
-          <w:i/>
-          <w:iCs/>
-        </w:rPr>
-        <w:t>February</w:t>
-      </w:r>
-      <w:r>
-        <w:rPr>
-          <w:i/>
-          <w:iCs/>
-        </w:rPr>
-        <w:t xml:space="preserve"> 2008</w:t>
-      </w:r>
-      <w:r>
-        <w:rPr>
-          <w:i/>
-          <w:iCs/>
-        </w:rPr>
-        <w:t xml:space="preserve"> – </w:t>
-      </w:r>
-      <w:r>
-        <w:rPr>
-          <w:i/>
-          <w:iCs/>
-        </w:rPr>
-        <w:t>April</w:t>
-      </w:r>
-      <w:r>
-        <w:rPr>
-          <w:i/>
-          <w:iCs/>
-        </w:rPr>
-        <w:t xml:space="preserve"> 2020</w:t>
       </w:r>
     </w:p>
     <w:p>
@@ -1926,7 +1792,13 @@
     <w:p/>
     <w:p>
       <w:r>
-        <w:t xml:space="preserve">These phases are </w:t>
+        <w:t>These phases</w:t>
+      </w:r>
+      <w:r>
+        <w:t xml:space="preserve"> may be quite</w:t>
+      </w:r>
+      <w:r>
+        <w:t xml:space="preserve"> </w:t>
       </w:r>
       <w:r>
         <w:rPr>
@@ -1935,13 +1807,7 @@
         <w:t>big</w:t>
       </w:r>
       <w:r>
-        <w:rPr>
-          <w:i/>
-        </w:rPr>
-        <w:t xml:space="preserve"> </w:t>
-      </w:r>
-      <w:r>
-        <w:t>steps.</w:t>
+        <w:t>.</w:t>
       </w:r>
     </w:p>
     <w:p/>
@@ -4706,6 +4572,9 @@
         <w:ind w:left="284"/>
       </w:pPr>
       <w:r>
+        <w:t xml:space="preserve">- </w:t>
+      </w:r>
+      <w:r>
         <w:t xml:space="preserve">Sometimes there was too much </w:t>
       </w:r>
       <w:r>
@@ -4717,6 +4586,9 @@
         <w:ind w:left="284"/>
       </w:pPr>
       <w:r>
+        <w:t xml:space="preserve">- </w:t>
+      </w:r>
+      <w:r>
         <w:t xml:space="preserve">That </w:t>
       </w:r>
       <w:r>
@@ -4749,6 +4621,9 @@
         <w:ind w:left="284"/>
       </w:pPr>
       <w:r>
+        <w:t xml:space="preserve">- </w:t>
+      </w:r>
+      <w:r>
         <w:t xml:space="preserve">It </w:t>
       </w:r>
       <w:r>
@@ -4769,6 +4644,9 @@
         <w:ind w:left="284"/>
       </w:pPr>
       <w:r>
+        <w:t xml:space="preserve">- </w:t>
+      </w:r>
+      <w:r>
         <w:t>The</w:t>
       </w:r>
       <w:r>
@@ -4828,6 +4706,9 @@
         <w:ind w:left="284"/>
       </w:pPr>
       <w:r>
+        <w:t xml:space="preserve">- </w:t>
+      </w:r>
+      <w:r>
         <w:t xml:space="preserve">Perhaps work was considered </w:t>
       </w:r>
       <w:r>
@@ -4860,6 +4741,9 @@
         <w:ind w:left="284"/>
       </w:pPr>
       <w:r>
+        <w:t xml:space="preserve">- </w:t>
+      </w:r>
+      <w:r>
         <w:t xml:space="preserve">It </w:t>
       </w:r>
       <w:r>
@@ -4895,6 +4779,9 @@
         <w:ind w:left="284"/>
       </w:pPr>
       <w:r>
+        <w:t xml:space="preserve">- </w:t>
+      </w:r>
+      <w:r>
         <w:t>Maybe s</w:t>
       </w:r>
       <w:r>
@@ -4912,6 +4799,9 @@
         <w:ind w:left="284"/>
       </w:pPr>
       <w:r>
+        <w:t xml:space="preserve">- </w:t>
+      </w:r>
+      <w:r>
         <w:t xml:space="preserve">Make it a single article, </w:t>
       </w:r>
       <w:r>
@@ -4925,6 +4815,9 @@
       <w:pPr>
         <w:ind w:left="284"/>
       </w:pPr>
+      <w:r>
+        <w:t xml:space="preserve">- </w:t>
+      </w:r>
       <w:r>
         <w:t xml:space="preserve">Sometimes, when things are too complicated, </w:t>
       </w:r>
@@ -5733,8 +5626,6 @@
       <w:r>
         <w:t xml:space="preserve">might </w:t>
       </w:r>
-      <w:bookmarkStart w:id="22" w:name="_GoBack"/>
-      <w:bookmarkEnd w:id="22"/>
       <w:r>
         <w:t xml:space="preserve">be </w:t>
       </w:r>
@@ -6741,172 +6632,172 @@
       <w:pPr>
         <w:pStyle w:val="Heading3"/>
       </w:pPr>
-      <w:bookmarkStart w:id="23" w:name="_Toc232954793"/>
-      <w:bookmarkStart w:id="24" w:name="_Toc37798477"/>
-      <w:bookmarkStart w:id="25" w:name="_Toc232954791"/>
+      <w:bookmarkStart w:id="22" w:name="_Toc232954793"/>
+      <w:bookmarkStart w:id="23" w:name="_Toc37798477"/>
+      <w:bookmarkStart w:id="24" w:name="_Toc232954791"/>
       <w:r>
         <w:t>Standard Work in Next Projects</w:t>
       </w:r>
+      <w:bookmarkEnd w:id="22"/>
       <w:bookmarkEnd w:id="23"/>
+    </w:p>
+    <w:p>
+      <w:r>
+        <w:t xml:space="preserve">In </w:t>
+      </w:r>
+      <w:r>
+        <w:t xml:space="preserve">each </w:t>
+      </w:r>
+      <w:r>
+        <w:t>next project</w:t>
+      </w:r>
+      <w:r>
+        <w:t xml:space="preserve"> you pick</w:t>
+      </w:r>
+      <w:r>
+        <w:t xml:space="preserve">, however time-costly, </w:t>
+      </w:r>
+      <w:r>
+        <w:rPr>
+          <w:i/>
+        </w:rPr>
+        <w:t>do</w:t>
+      </w:r>
+      <w:r>
+        <w:t xml:space="preserve"> </w:t>
+      </w:r>
+      <w:r>
+        <w:t xml:space="preserve">consider </w:t>
+      </w:r>
+      <w:r>
+        <w:t>process</w:t>
+      </w:r>
+      <w:r>
+        <w:t>ing</w:t>
+      </w:r>
+      <w:r>
+        <w:t xml:space="preserve"> the idea box</w:t>
+      </w:r>
+      <w:r>
+        <w:t xml:space="preserve"> / loose ideas you might have</w:t>
+      </w:r>
+      <w:r>
+        <w:t>.</w:t>
+      </w:r>
+      <w:r>
+        <w:t xml:space="preserve"> Reformulation of loose ideas</w:t>
+      </w:r>
+      <w:r>
+        <w:t>,</w:t>
+      </w:r>
+      <w:r>
+        <w:t xml:space="preserve"> might actually result in a readable, structured article covering the topic.</w:t>
+      </w:r>
+      <w:r>
+        <w:t xml:space="preserve"> That is one of the strategies</w:t>
+      </w:r>
+      <w:r>
+        <w:t>,</w:t>
+      </w:r>
+      <w:r>
+        <w:t xml:space="preserve"> that might actually lead to good text.</w:t>
+      </w:r>
+    </w:p>
+    <w:p>
+      <w:pPr>
+        <w:pStyle w:val="Spacing"/>
+        <w:rPr>
+          <w:lang w:val="en-US"/>
+        </w:rPr>
+      </w:pPr>
+    </w:p>
+    <w:p>
+      <w:r>
+        <w:t>Each project, in which you update documentation, could be trailed by an update to the redirection pages, that tell something about that documentation.</w:t>
+      </w:r>
+    </w:p>
+    <w:p>
+      <w:pPr>
+        <w:pStyle w:val="Heading3"/>
+      </w:pPr>
+      <w:bookmarkStart w:id="25" w:name="_Toc37798478"/>
+      <w:r>
+        <w:t xml:space="preserve">Conceptual Explanations vs Diagram </w:t>
+      </w:r>
       <w:bookmarkEnd w:id="24"/>
-    </w:p>
-    <w:p>
-      <w:r>
-        <w:t xml:space="preserve">In </w:t>
-      </w:r>
-      <w:r>
-        <w:t xml:space="preserve">each </w:t>
-      </w:r>
-      <w:r>
-        <w:t>next project</w:t>
-      </w:r>
-      <w:r>
-        <w:t xml:space="preserve"> you pick</w:t>
-      </w:r>
-      <w:r>
-        <w:t xml:space="preserve">, however time-costly, </w:t>
-      </w:r>
-      <w:r>
-        <w:rPr>
-          <w:i/>
-        </w:rPr>
-        <w:t>do</w:t>
-      </w:r>
-      <w:r>
-        <w:t xml:space="preserve"> </w:t>
-      </w:r>
-      <w:r>
-        <w:t xml:space="preserve">consider </w:t>
-      </w:r>
-      <w:r>
-        <w:t>process</w:t>
-      </w:r>
-      <w:r>
-        <w:t>ing</w:t>
-      </w:r>
-      <w:r>
-        <w:t xml:space="preserve"> the idea box</w:t>
-      </w:r>
-      <w:r>
-        <w:t xml:space="preserve"> / loose ideas you might have</w:t>
-      </w:r>
-      <w:r>
-        <w:t>.</w:t>
-      </w:r>
-      <w:r>
-        <w:t xml:space="preserve"> Reformulation of loose ideas</w:t>
-      </w:r>
-      <w:r>
-        <w:t>,</w:t>
-      </w:r>
-      <w:r>
-        <w:t xml:space="preserve"> might actually result in a readable, structured article covering the topic.</w:t>
-      </w:r>
-      <w:r>
-        <w:t xml:space="preserve"> That is one of the strategies</w:t>
-      </w:r>
-      <w:r>
-        <w:t>,</w:t>
-      </w:r>
-      <w:r>
-        <w:t xml:space="preserve"> that might actually lead to good text.</w:t>
-      </w:r>
-    </w:p>
-    <w:p>
-      <w:pPr>
-        <w:pStyle w:val="Spacing"/>
-        <w:rPr>
-          <w:lang w:val="en-US"/>
-        </w:rPr>
-      </w:pPr>
-    </w:p>
-    <w:p>
-      <w:r>
-        <w:t>Each project, in which you update documentation, could be trailed by an update to the redirection pages, that tell something about that documentation.</w:t>
+      <w:r>
+        <w:t>Explanations</w:t>
+      </w:r>
+      <w:bookmarkEnd w:id="25"/>
+    </w:p>
+    <w:p>
+      <w:r>
+        <w:t>Conceptual explanation and the demonstration of the diagram notation were separated in the past</w:t>
+      </w:r>
+      <w:r>
+        <w:t>. This was done, because sometimes you can conceptually explain something without encountering any problems, and the problem may only be how to express it</w:t>
+      </w:r>
+      <w:r>
+        <w:t xml:space="preserve"> in a diagram</w:t>
+      </w:r>
+      <w:r>
+        <w:t xml:space="preserve">. In that case it </w:t>
+      </w:r>
+      <w:r>
+        <w:t>can be</w:t>
+      </w:r>
+      <w:r>
+        <w:t xml:space="preserve"> eas</w:t>
+      </w:r>
+      <w:r>
+        <w:t>ier</w:t>
+      </w:r>
+      <w:r>
+        <w:t xml:space="preserve"> to first draw out a conceptual point of view, and that makes it easier to work out a diagram notation. The conceptual point of view then does not change, but an imperfect diagram notation may be changed later, when your vision on it becomes clearer. Also it </w:t>
+      </w:r>
+      <w:r>
+        <w:t xml:space="preserve">allows you to put everything into the context of one single language, even when not every concept has its own diagram notation yet. Also: sometimes when you work out the conceptual explanation first, it becomes easier to figure out a proper diagram notation for it. However, you might </w:t>
+      </w:r>
+      <w:r>
+        <w:t xml:space="preserve">later </w:t>
+      </w:r>
+      <w:r>
+        <w:t>want to merge conceptual explanation with diagram notation explanation in certain cases, because this is often easier on the reader.</w:t>
       </w:r>
     </w:p>
     <w:p>
       <w:pPr>
         <w:pStyle w:val="Heading3"/>
       </w:pPr>
-      <w:bookmarkStart w:id="26" w:name="_Toc37798478"/>
-      <w:r>
-        <w:t xml:space="preserve">Conceptual Explanations vs Diagram </w:t>
-      </w:r>
-      <w:bookmarkEnd w:id="25"/>
-      <w:r>
-        <w:t>Explanations</w:t>
+      <w:bookmarkStart w:id="26" w:name="_Toc233467212"/>
+      <w:bookmarkStart w:id="27" w:name="_Toc233558788"/>
+      <w:bookmarkStart w:id="28" w:name="_Toc233813978"/>
+      <w:bookmarkStart w:id="29" w:name="_Toc37798479"/>
+      <w:r>
+        <w:t xml:space="preserve">Do </w:t>
+      </w:r>
+      <w:r>
+        <w:t>N</w:t>
+      </w:r>
+      <w:r>
+        <w:t xml:space="preserve">ot </w:t>
+      </w:r>
+      <w:r>
+        <w:t>C</w:t>
+      </w:r>
+      <w:r>
+        <w:t xml:space="preserve">over </w:t>
+      </w:r>
+      <w:r>
+        <w:t>U</w:t>
+      </w:r>
+      <w:r>
+        <w:t>ses</w:t>
       </w:r>
       <w:bookmarkEnd w:id="26"/>
-    </w:p>
-    <w:p>
-      <w:r>
-        <w:t>Conceptual explanation and the demonstration of the diagram notation were separated in the past</w:t>
-      </w:r>
-      <w:r>
-        <w:t>. This was done, because sometimes you can conceptually explain something without encountering any problems, and the problem may only be how to express it</w:t>
-      </w:r>
-      <w:r>
-        <w:t xml:space="preserve"> in a diagram</w:t>
-      </w:r>
-      <w:r>
-        <w:t xml:space="preserve">. In that case it </w:t>
-      </w:r>
-      <w:r>
-        <w:t>can be</w:t>
-      </w:r>
-      <w:r>
-        <w:t xml:space="preserve"> eas</w:t>
-      </w:r>
-      <w:r>
-        <w:t>ier</w:t>
-      </w:r>
-      <w:r>
-        <w:t xml:space="preserve"> to first draw out a conceptual point of view, and that makes it easier to work out a diagram notation. The conceptual point of view then does not change, but an imperfect diagram notation may be changed later, when your vision on it becomes clearer. Also it </w:t>
-      </w:r>
-      <w:r>
-        <w:t xml:space="preserve">allows you to put everything into the context of one single language, even when not every concept has its own diagram notation yet. Also: sometimes when you work out the conceptual explanation first, it becomes easier to figure out a proper diagram notation for it. However, you might </w:t>
-      </w:r>
-      <w:r>
-        <w:t xml:space="preserve">later </w:t>
-      </w:r>
-      <w:r>
-        <w:t>want to merge conceptual explanation with diagram notation explanation in certain cases, because this is often easier on the reader.</w:t>
-      </w:r>
-    </w:p>
-    <w:p>
-      <w:pPr>
-        <w:pStyle w:val="Heading3"/>
-      </w:pPr>
-      <w:bookmarkStart w:id="27" w:name="_Toc233467212"/>
-      <w:bookmarkStart w:id="28" w:name="_Toc233558788"/>
-      <w:bookmarkStart w:id="29" w:name="_Toc233813978"/>
-      <w:bookmarkStart w:id="30" w:name="_Toc37798479"/>
-      <w:r>
-        <w:t xml:space="preserve">Do </w:t>
-      </w:r>
-      <w:r>
-        <w:t>N</w:t>
-      </w:r>
-      <w:r>
-        <w:t xml:space="preserve">ot </w:t>
-      </w:r>
-      <w:r>
-        <w:t>C</w:t>
-      </w:r>
-      <w:r>
-        <w:t xml:space="preserve">over </w:t>
-      </w:r>
-      <w:r>
-        <w:t>U</w:t>
-      </w:r>
-      <w:r>
-        <w:t>ses</w:t>
-      </w:r>
       <w:bookmarkEnd w:id="27"/>
       <w:bookmarkEnd w:id="28"/>
       <w:bookmarkEnd w:id="29"/>
-      <w:bookmarkEnd w:id="30"/>
     </w:p>
     <w:p>
       <w:r>
@@ -7123,7 +7014,7 @@
 </file>
 
 <file path=word/endnotes.xml><?xml version="1.0" encoding="utf-8"?>
-<w:endnotes xmlns:wpc="http://schemas.microsoft.com/office/word/2010/wordprocessingCanvas" xmlns:cx="http://schemas.microsoft.com/office/drawing/2014/chartex" xmlns:cx1="http://schemas.microsoft.com/office/drawing/2015/9/8/chartex" xmlns:cx2="http://schemas.microsoft.com/office/drawing/2015/10/21/chartex" xmlns:cx3="http://schemas.microsoft.com/office/drawing/2016/5/9/chartex" xmlns:cx4="http://schemas.microsoft.com/office/drawing/2016/5/10/chartex" xmlns:cx5="http://schemas.microsoft.com/office/drawing/2016/5/11/chartex" xmlns:cx6="http://schemas.microsoft.com/office/drawing/2016/5/12/chartex" xmlns:cx7="http://schemas.microsoft.com/office/drawing/2016/5/13/chartex" xmlns:cx8="http://schemas.microsoft.com/office/drawing/2016/5/14/chartex" xmlns:mc="http://schemas.openxmlformats.org/markup-compatibility/2006" xmlns:aink="http://schemas.microsoft.com/office/drawing/2016/ink" xmlns:am3d="http://schemas.microsoft.com/office/drawing/2017/model3d" xmlns:o="urn:schemas-microsoft-com:office:office" xmlns:r="http://schemas.openxmlformats.org/officeDocument/2006/relationships" xmlns:m="http://schemas.openxmlformats.org/officeDocument/2006/math" xmlns:v="urn:schemas-microsoft-com:vml" xmlns:wp14="http://schemas.microsoft.com/office/word/2010/wordprocessingDrawing" xmlns:wp="http://schemas.openxmlformats.org/drawingml/2006/wordprocessingDrawing" xmlns:w10="urn:schemas-microsoft-com:office:word" xmlns:w="http://schemas.openxmlformats.org/wordprocessingml/2006/main" xmlns:w14="http://schemas.microsoft.com/office/word/2010/wordml" xmlns:w15="http://schemas.microsoft.com/office/word/2012/wordml" xmlns:w16cid="http://schemas.microsoft.com/office/word/2016/wordml/cid" xmlns:w16se="http://schemas.microsoft.com/office/word/2015/wordml/symex" xmlns:wpg="http://schemas.microsoft.com/office/word/2010/wordprocessingGroup" xmlns:wpi="http://schemas.microsoft.com/office/word/2010/wordprocessingInk" xmlns:wne="http://schemas.microsoft.com/office/word/2006/wordml" xmlns:wps="http://schemas.microsoft.com/office/word/2010/wordprocessingShape" mc:Ignorable="w14 w15 w16se w16cid wp14">
+<w:endnotes xmlns:wpc="http://schemas.microsoft.com/office/word/2010/wordprocessingCanvas" xmlns:cx="http://schemas.microsoft.com/office/drawing/2014/chartex" xmlns:cx1="http://schemas.microsoft.com/office/drawing/2015/9/8/chartex" xmlns:cx2="http://schemas.microsoft.com/office/drawing/2015/10/21/chartex" xmlns:cx3="http://schemas.microsoft.com/office/drawing/2016/5/9/chartex" xmlns:cx4="http://schemas.microsoft.com/office/drawing/2016/5/10/chartex" xmlns:cx5="http://schemas.microsoft.com/office/drawing/2016/5/11/chartex" xmlns:cx6="http://schemas.microsoft.com/office/drawing/2016/5/12/chartex" xmlns:cx7="http://schemas.microsoft.com/office/drawing/2016/5/13/chartex" xmlns:cx8="http://schemas.microsoft.com/office/drawing/2016/5/14/chartex" xmlns:mc="http://schemas.openxmlformats.org/markup-compatibility/2006" xmlns:aink="http://schemas.microsoft.com/office/drawing/2016/ink" xmlns:am3d="http://schemas.microsoft.com/office/drawing/2017/model3d" xmlns:o="urn:schemas-microsoft-com:office:office" xmlns:r="http://schemas.openxmlformats.org/officeDocument/2006/relationships" xmlns:m="http://schemas.openxmlformats.org/officeDocument/2006/math" xmlns:v="urn:schemas-microsoft-com:vml" xmlns:wp14="http://schemas.microsoft.com/office/word/2010/wordprocessingDrawing" xmlns:wp="http://schemas.openxmlformats.org/drawingml/2006/wordprocessingDrawing" xmlns:w10="urn:schemas-microsoft-com:office:word" xmlns:w="http://schemas.openxmlformats.org/wordprocessingml/2006/main" xmlns:w14="http://schemas.microsoft.com/office/word/2010/wordml" xmlns:w15="http://schemas.microsoft.com/office/word/2012/wordml" xmlns:w16cex="http://schemas.microsoft.com/office/word/2018/wordml/cex" xmlns:w16cid="http://schemas.microsoft.com/office/word/2016/wordml/cid" xmlns:w16="http://schemas.microsoft.com/office/word/2018/wordml" xmlns:w16se="http://schemas.microsoft.com/office/word/2015/wordml/symex" xmlns:wpg="http://schemas.microsoft.com/office/word/2010/wordprocessingGroup" xmlns:wpi="http://schemas.microsoft.com/office/word/2010/wordprocessingInk" xmlns:wne="http://schemas.microsoft.com/office/word/2006/wordml" xmlns:wps="http://schemas.microsoft.com/office/word/2010/wordprocessingShape" mc:Ignorable="w14 w15 w16se w16cid w16 w16cex wp14">
   <w:endnote w:type="separator" w:id="-1">
     <w:p>
       <w:r>
@@ -7142,7 +7033,7 @@
 </file>
 
 <file path=word/footer1.xml><?xml version="1.0" encoding="utf-8"?>
-<w:ftr xmlns:wpc="http://schemas.microsoft.com/office/word/2010/wordprocessingCanvas" xmlns:cx="http://schemas.microsoft.com/office/drawing/2014/chartex" xmlns:cx1="http://schemas.microsoft.com/office/drawing/2015/9/8/chartex" xmlns:cx2="http://schemas.microsoft.com/office/drawing/2015/10/21/chartex" xmlns:cx3="http://schemas.microsoft.com/office/drawing/2016/5/9/chartex" xmlns:cx4="http://schemas.microsoft.com/office/drawing/2016/5/10/chartex" xmlns:cx5="http://schemas.microsoft.com/office/drawing/2016/5/11/chartex" xmlns:cx6="http://schemas.microsoft.com/office/drawing/2016/5/12/chartex" xmlns:cx7="http://schemas.microsoft.com/office/drawing/2016/5/13/chartex" xmlns:cx8="http://schemas.microsoft.com/office/drawing/2016/5/14/chartex" xmlns:mc="http://schemas.openxmlformats.org/markup-compatibility/2006" xmlns:aink="http://schemas.microsoft.com/office/drawing/2016/ink" xmlns:am3d="http://schemas.microsoft.com/office/drawing/2017/model3d" xmlns:o="urn:schemas-microsoft-com:office:office" xmlns:r="http://schemas.openxmlformats.org/officeDocument/2006/relationships" xmlns:m="http://schemas.openxmlformats.org/officeDocument/2006/math" xmlns:v="urn:schemas-microsoft-com:vml" xmlns:wp14="http://schemas.microsoft.com/office/word/2010/wordprocessingDrawing" xmlns:wp="http://schemas.openxmlformats.org/drawingml/2006/wordprocessingDrawing" xmlns:w10="urn:schemas-microsoft-com:office:word" xmlns:w="http://schemas.openxmlformats.org/wordprocessingml/2006/main" xmlns:w14="http://schemas.microsoft.com/office/word/2010/wordml" xmlns:w15="http://schemas.microsoft.com/office/word/2012/wordml" xmlns:w16cid="http://schemas.microsoft.com/office/word/2016/wordml/cid" xmlns:w16se="http://schemas.microsoft.com/office/word/2015/wordml/symex" xmlns:wpg="http://schemas.microsoft.com/office/word/2010/wordprocessingGroup" xmlns:wpi="http://schemas.microsoft.com/office/word/2010/wordprocessingInk" xmlns:wne="http://schemas.microsoft.com/office/word/2006/wordml" xmlns:wps="http://schemas.microsoft.com/office/word/2010/wordprocessingShape" mc:Ignorable="w14 w15 w16se w16cid wp14">
+<w:ftr xmlns:wpc="http://schemas.microsoft.com/office/word/2010/wordprocessingCanvas" xmlns:cx="http://schemas.microsoft.com/office/drawing/2014/chartex" xmlns:cx1="http://schemas.microsoft.com/office/drawing/2015/9/8/chartex" xmlns:cx2="http://schemas.microsoft.com/office/drawing/2015/10/21/chartex" xmlns:cx3="http://schemas.microsoft.com/office/drawing/2016/5/9/chartex" xmlns:cx4="http://schemas.microsoft.com/office/drawing/2016/5/10/chartex" xmlns:cx5="http://schemas.microsoft.com/office/drawing/2016/5/11/chartex" xmlns:cx6="http://schemas.microsoft.com/office/drawing/2016/5/12/chartex" xmlns:cx7="http://schemas.microsoft.com/office/drawing/2016/5/13/chartex" xmlns:cx8="http://schemas.microsoft.com/office/drawing/2016/5/14/chartex" xmlns:mc="http://schemas.openxmlformats.org/markup-compatibility/2006" xmlns:aink="http://schemas.microsoft.com/office/drawing/2016/ink" xmlns:am3d="http://schemas.microsoft.com/office/drawing/2017/model3d" xmlns:o="urn:schemas-microsoft-com:office:office" xmlns:r="http://schemas.openxmlformats.org/officeDocument/2006/relationships" xmlns:m="http://schemas.openxmlformats.org/officeDocument/2006/math" xmlns:v="urn:schemas-microsoft-com:vml" xmlns:wp14="http://schemas.microsoft.com/office/word/2010/wordprocessingDrawing" xmlns:wp="http://schemas.openxmlformats.org/drawingml/2006/wordprocessingDrawing" xmlns:w10="urn:schemas-microsoft-com:office:word" xmlns:w="http://schemas.openxmlformats.org/wordprocessingml/2006/main" xmlns:w14="http://schemas.microsoft.com/office/word/2010/wordml" xmlns:w15="http://schemas.microsoft.com/office/word/2012/wordml" xmlns:w16cex="http://schemas.microsoft.com/office/word/2018/wordml/cex" xmlns:w16cid="http://schemas.microsoft.com/office/word/2016/wordml/cid" xmlns:w16="http://schemas.microsoft.com/office/word/2018/wordml" xmlns:w16se="http://schemas.microsoft.com/office/word/2015/wordml/symex" xmlns:wpg="http://schemas.microsoft.com/office/word/2010/wordprocessingGroup" xmlns:wpi="http://schemas.microsoft.com/office/word/2010/wordprocessingInk" xmlns:wne="http://schemas.microsoft.com/office/word/2006/wordml" xmlns:wps="http://schemas.microsoft.com/office/word/2010/wordprocessingShape" mc:Ignorable="w14 w15 w16se w16cid w16 w16cex wp14">
   <w:p>
     <w:pPr>
       <w:pStyle w:val="Footer"/>
@@ -7224,7 +7115,7 @@
 </file>
 
 <file path=word/footnotes.xml><?xml version="1.0" encoding="utf-8"?>
-<w:footnotes xmlns:wpc="http://schemas.microsoft.com/office/word/2010/wordprocessingCanvas" xmlns:cx="http://schemas.microsoft.com/office/drawing/2014/chartex" xmlns:cx1="http://schemas.microsoft.com/office/drawing/2015/9/8/chartex" xmlns:cx2="http://schemas.microsoft.com/office/drawing/2015/10/21/chartex" xmlns:cx3="http://schemas.microsoft.com/office/drawing/2016/5/9/chartex" xmlns:cx4="http://schemas.microsoft.com/office/drawing/2016/5/10/chartex" xmlns:cx5="http://schemas.microsoft.com/office/drawing/2016/5/11/chartex" xmlns:cx6="http://schemas.microsoft.com/office/drawing/2016/5/12/chartex" xmlns:cx7="http://schemas.microsoft.com/office/drawing/2016/5/13/chartex" xmlns:cx8="http://schemas.microsoft.com/office/drawing/2016/5/14/chartex" xmlns:mc="http://schemas.openxmlformats.org/markup-compatibility/2006" xmlns:aink="http://schemas.microsoft.com/office/drawing/2016/ink" xmlns:am3d="http://schemas.microsoft.com/office/drawing/2017/model3d" xmlns:o="urn:schemas-microsoft-com:office:office" xmlns:r="http://schemas.openxmlformats.org/officeDocument/2006/relationships" xmlns:m="http://schemas.openxmlformats.org/officeDocument/2006/math" xmlns:v="urn:schemas-microsoft-com:vml" xmlns:wp14="http://schemas.microsoft.com/office/word/2010/wordprocessingDrawing" xmlns:wp="http://schemas.openxmlformats.org/drawingml/2006/wordprocessingDrawing" xmlns:w10="urn:schemas-microsoft-com:office:word" xmlns:w="http://schemas.openxmlformats.org/wordprocessingml/2006/main" xmlns:w14="http://schemas.microsoft.com/office/word/2010/wordml" xmlns:w15="http://schemas.microsoft.com/office/word/2012/wordml" xmlns:w16cid="http://schemas.microsoft.com/office/word/2016/wordml/cid" xmlns:w16se="http://schemas.microsoft.com/office/word/2015/wordml/symex" xmlns:wpg="http://schemas.microsoft.com/office/word/2010/wordprocessingGroup" xmlns:wpi="http://schemas.microsoft.com/office/word/2010/wordprocessingInk" xmlns:wne="http://schemas.microsoft.com/office/word/2006/wordml" xmlns:wps="http://schemas.microsoft.com/office/word/2010/wordprocessingShape" mc:Ignorable="w14 w15 w16se w16cid wp14">
+<w:footnotes xmlns:wpc="http://schemas.microsoft.com/office/word/2010/wordprocessingCanvas" xmlns:cx="http://schemas.microsoft.com/office/drawing/2014/chartex" xmlns:cx1="http://schemas.microsoft.com/office/drawing/2015/9/8/chartex" xmlns:cx2="http://schemas.microsoft.com/office/drawing/2015/10/21/chartex" xmlns:cx3="http://schemas.microsoft.com/office/drawing/2016/5/9/chartex" xmlns:cx4="http://schemas.microsoft.com/office/drawing/2016/5/10/chartex" xmlns:cx5="http://schemas.microsoft.com/office/drawing/2016/5/11/chartex" xmlns:cx6="http://schemas.microsoft.com/office/drawing/2016/5/12/chartex" xmlns:cx7="http://schemas.microsoft.com/office/drawing/2016/5/13/chartex" xmlns:cx8="http://schemas.microsoft.com/office/drawing/2016/5/14/chartex" xmlns:mc="http://schemas.openxmlformats.org/markup-compatibility/2006" xmlns:aink="http://schemas.microsoft.com/office/drawing/2016/ink" xmlns:am3d="http://schemas.microsoft.com/office/drawing/2017/model3d" xmlns:o="urn:schemas-microsoft-com:office:office" xmlns:r="http://schemas.openxmlformats.org/officeDocument/2006/relationships" xmlns:m="http://schemas.openxmlformats.org/officeDocument/2006/math" xmlns:v="urn:schemas-microsoft-com:vml" xmlns:wp14="http://schemas.microsoft.com/office/word/2010/wordprocessingDrawing" xmlns:wp="http://schemas.openxmlformats.org/drawingml/2006/wordprocessingDrawing" xmlns:w10="urn:schemas-microsoft-com:office:word" xmlns:w="http://schemas.openxmlformats.org/wordprocessingml/2006/main" xmlns:w14="http://schemas.microsoft.com/office/word/2010/wordml" xmlns:w15="http://schemas.microsoft.com/office/word/2012/wordml" xmlns:w16cex="http://schemas.microsoft.com/office/word/2018/wordml/cex" xmlns:w16cid="http://schemas.microsoft.com/office/word/2016/wordml/cid" xmlns:w16="http://schemas.microsoft.com/office/word/2018/wordml" xmlns:w16se="http://schemas.microsoft.com/office/word/2015/wordml/symex" xmlns:wpg="http://schemas.microsoft.com/office/word/2010/wordprocessingGroup" xmlns:wpi="http://schemas.microsoft.com/office/word/2010/wordprocessingInk" xmlns:wne="http://schemas.microsoft.com/office/word/2006/wordml" xmlns:wps="http://schemas.microsoft.com/office/word/2010/wordprocessingShape" mc:Ignorable="w14 w15 w16se w16cid w16 w16cex wp14">
   <w:footnote w:type="separator" w:id="-1">
     <w:p>
       <w:r>
@@ -7243,7 +7134,7 @@
 </file>
 
 <file path=word/header1.xml><?xml version="1.0" encoding="utf-8"?>
-<w:hdr xmlns:wpc="http://schemas.microsoft.com/office/word/2010/wordprocessingCanvas" xmlns:cx="http://schemas.microsoft.com/office/drawing/2014/chartex" xmlns:cx1="http://schemas.microsoft.com/office/drawing/2015/9/8/chartex" xmlns:cx2="http://schemas.microsoft.com/office/drawing/2015/10/21/chartex" xmlns:cx3="http://schemas.microsoft.com/office/drawing/2016/5/9/chartex" xmlns:cx4="http://schemas.microsoft.com/office/drawing/2016/5/10/chartex" xmlns:cx5="http://schemas.microsoft.com/office/drawing/2016/5/11/chartex" xmlns:cx6="http://schemas.microsoft.com/office/drawing/2016/5/12/chartex" xmlns:cx7="http://schemas.microsoft.com/office/drawing/2016/5/13/chartex" xmlns:cx8="http://schemas.microsoft.com/office/drawing/2016/5/14/chartex" xmlns:mc="http://schemas.openxmlformats.org/markup-compatibility/2006" xmlns:aink="http://schemas.microsoft.com/office/drawing/2016/ink" xmlns:am3d="http://schemas.microsoft.com/office/drawing/2017/model3d" xmlns:o="urn:schemas-microsoft-com:office:office" xmlns:r="http://schemas.openxmlformats.org/officeDocument/2006/relationships" xmlns:m="http://schemas.openxmlformats.org/officeDocument/2006/math" xmlns:v="urn:schemas-microsoft-com:vml" xmlns:wp14="http://schemas.microsoft.com/office/word/2010/wordprocessingDrawing" xmlns:wp="http://schemas.openxmlformats.org/drawingml/2006/wordprocessingDrawing" xmlns:w10="urn:schemas-microsoft-com:office:word" xmlns:w="http://schemas.openxmlformats.org/wordprocessingml/2006/main" xmlns:w14="http://schemas.microsoft.com/office/word/2010/wordml" xmlns:w15="http://schemas.microsoft.com/office/word/2012/wordml" xmlns:w16cid="http://schemas.microsoft.com/office/word/2016/wordml/cid" xmlns:w16se="http://schemas.microsoft.com/office/word/2015/wordml/symex" xmlns:wpg="http://schemas.microsoft.com/office/word/2010/wordprocessingGroup" xmlns:wpi="http://schemas.microsoft.com/office/word/2010/wordprocessingInk" xmlns:wne="http://schemas.microsoft.com/office/word/2006/wordml" xmlns:wps="http://schemas.microsoft.com/office/word/2010/wordprocessingShape" mc:Ignorable="w14 w15 w16se w16cid wp14">
+<w:hdr xmlns:wpc="http://schemas.microsoft.com/office/word/2010/wordprocessingCanvas" xmlns:cx="http://schemas.microsoft.com/office/drawing/2014/chartex" xmlns:cx1="http://schemas.microsoft.com/office/drawing/2015/9/8/chartex" xmlns:cx2="http://schemas.microsoft.com/office/drawing/2015/10/21/chartex" xmlns:cx3="http://schemas.microsoft.com/office/drawing/2016/5/9/chartex" xmlns:cx4="http://schemas.microsoft.com/office/drawing/2016/5/10/chartex" xmlns:cx5="http://schemas.microsoft.com/office/drawing/2016/5/11/chartex" xmlns:cx6="http://schemas.microsoft.com/office/drawing/2016/5/12/chartex" xmlns:cx7="http://schemas.microsoft.com/office/drawing/2016/5/13/chartex" xmlns:cx8="http://schemas.microsoft.com/office/drawing/2016/5/14/chartex" xmlns:mc="http://schemas.openxmlformats.org/markup-compatibility/2006" xmlns:aink="http://schemas.microsoft.com/office/drawing/2016/ink" xmlns:am3d="http://schemas.microsoft.com/office/drawing/2017/model3d" xmlns:o="urn:schemas-microsoft-com:office:office" xmlns:r="http://schemas.openxmlformats.org/officeDocument/2006/relationships" xmlns:m="http://schemas.openxmlformats.org/officeDocument/2006/math" xmlns:v="urn:schemas-microsoft-com:vml" xmlns:wp14="http://schemas.microsoft.com/office/word/2010/wordprocessingDrawing" xmlns:wp="http://schemas.openxmlformats.org/drawingml/2006/wordprocessingDrawing" xmlns:w10="urn:schemas-microsoft-com:office:word" xmlns:w="http://schemas.openxmlformats.org/wordprocessingml/2006/main" xmlns:w14="http://schemas.microsoft.com/office/word/2010/wordml" xmlns:w15="http://schemas.microsoft.com/office/word/2012/wordml" xmlns:w16cex="http://schemas.microsoft.com/office/word/2018/wordml/cex" xmlns:w16cid="http://schemas.microsoft.com/office/word/2016/wordml/cid" xmlns:w16="http://schemas.microsoft.com/office/word/2018/wordml" xmlns:w16se="http://schemas.microsoft.com/office/word/2015/wordml/symex" xmlns:wpg="http://schemas.microsoft.com/office/word/2010/wordprocessingGroup" xmlns:wpi="http://schemas.microsoft.com/office/word/2010/wordprocessingInk" xmlns:wne="http://schemas.microsoft.com/office/word/2006/wordml" xmlns:wps="http://schemas.microsoft.com/office/word/2010/wordprocessingShape" mc:Ignorable="w14 w15 w16se w16cid w16 w16cex wp14">
   <w:p>
     <w:pPr>
       <w:pStyle w:val="Header"/>
@@ -7300,7 +7191,7 @@
 </file>
 
 <file path=word/numbering.xml><?xml version="1.0" encoding="utf-8"?>
-<w:numbering xmlns:wpc="http://schemas.microsoft.com/office/word/2010/wordprocessingCanvas" xmlns:cx="http://schemas.microsoft.com/office/drawing/2014/chartex" xmlns:cx1="http://schemas.microsoft.com/office/drawing/2015/9/8/chartex" xmlns:cx2="http://schemas.microsoft.com/office/drawing/2015/10/21/chartex" xmlns:cx3="http://schemas.microsoft.com/office/drawing/2016/5/9/chartex" xmlns:cx4="http://schemas.microsoft.com/office/drawing/2016/5/10/chartex" xmlns:cx5="http://schemas.microsoft.com/office/drawing/2016/5/11/chartex" xmlns:cx6="http://schemas.microsoft.com/office/drawing/2016/5/12/chartex" xmlns:cx7="http://schemas.microsoft.com/office/drawing/2016/5/13/chartex" xmlns:cx8="http://schemas.microsoft.com/office/drawing/2016/5/14/chartex" xmlns:mc="http://schemas.openxmlformats.org/markup-compatibility/2006" xmlns:aink="http://schemas.microsoft.com/office/drawing/2016/ink" xmlns:am3d="http://schemas.microsoft.com/office/drawing/2017/model3d" xmlns:o="urn:schemas-microsoft-com:office:office" xmlns:r="http://schemas.openxmlformats.org/officeDocument/2006/relationships" xmlns:m="http://schemas.openxmlformats.org/officeDocument/2006/math" xmlns:v="urn:schemas-microsoft-com:vml" xmlns:wp14="http://schemas.microsoft.com/office/word/2010/wordprocessingDrawing" xmlns:wp="http://schemas.openxmlformats.org/drawingml/2006/wordprocessingDrawing" xmlns:w10="urn:schemas-microsoft-com:office:word" xmlns:w="http://schemas.openxmlformats.org/wordprocessingml/2006/main" xmlns:w14="http://schemas.microsoft.com/office/word/2010/wordml" xmlns:w15="http://schemas.microsoft.com/office/word/2012/wordml" xmlns:w16cid="http://schemas.microsoft.com/office/word/2016/wordml/cid" xmlns:w16se="http://schemas.microsoft.com/office/word/2015/wordml/symex" xmlns:wpg="http://schemas.microsoft.com/office/word/2010/wordprocessingGroup" xmlns:wpi="http://schemas.microsoft.com/office/word/2010/wordprocessingInk" xmlns:wne="http://schemas.microsoft.com/office/word/2006/wordml" xmlns:wps="http://schemas.microsoft.com/office/word/2010/wordprocessingShape" mc:Ignorable="w14 w15 w16se w16cid wp14">
+<w:numbering xmlns:wpc="http://schemas.microsoft.com/office/word/2010/wordprocessingCanvas" xmlns:cx="http://schemas.microsoft.com/office/drawing/2014/chartex" xmlns:cx1="http://schemas.microsoft.com/office/drawing/2015/9/8/chartex" xmlns:cx2="http://schemas.microsoft.com/office/drawing/2015/10/21/chartex" xmlns:cx3="http://schemas.microsoft.com/office/drawing/2016/5/9/chartex" xmlns:cx4="http://schemas.microsoft.com/office/drawing/2016/5/10/chartex" xmlns:cx5="http://schemas.microsoft.com/office/drawing/2016/5/11/chartex" xmlns:cx6="http://schemas.microsoft.com/office/drawing/2016/5/12/chartex" xmlns:cx7="http://schemas.microsoft.com/office/drawing/2016/5/13/chartex" xmlns:cx8="http://schemas.microsoft.com/office/drawing/2016/5/14/chartex" xmlns:mc="http://schemas.openxmlformats.org/markup-compatibility/2006" xmlns:aink="http://schemas.microsoft.com/office/drawing/2016/ink" xmlns:am3d="http://schemas.microsoft.com/office/drawing/2017/model3d" xmlns:o="urn:schemas-microsoft-com:office:office" xmlns:r="http://schemas.openxmlformats.org/officeDocument/2006/relationships" xmlns:m="http://schemas.openxmlformats.org/officeDocument/2006/math" xmlns:v="urn:schemas-microsoft-com:vml" xmlns:wp14="http://schemas.microsoft.com/office/word/2010/wordprocessingDrawing" xmlns:wp="http://schemas.openxmlformats.org/drawingml/2006/wordprocessingDrawing" xmlns:w10="urn:schemas-microsoft-com:office:word" xmlns:w="http://schemas.openxmlformats.org/wordprocessingml/2006/main" xmlns:w14="http://schemas.microsoft.com/office/word/2010/wordml" xmlns:w15="http://schemas.microsoft.com/office/word/2012/wordml" xmlns:w16cex="http://schemas.microsoft.com/office/word/2018/wordml/cex" xmlns:w16cid="http://schemas.microsoft.com/office/word/2016/wordml/cid" xmlns:w16="http://schemas.microsoft.com/office/word/2018/wordml" xmlns:w16se="http://schemas.microsoft.com/office/word/2015/wordml/symex" xmlns:wpg="http://schemas.microsoft.com/office/word/2010/wordprocessingGroup" xmlns:wpi="http://schemas.microsoft.com/office/word/2010/wordprocessingInk" xmlns:wne="http://schemas.microsoft.com/office/word/2006/wordml" xmlns:wps="http://schemas.microsoft.com/office/word/2010/wordprocessingShape" mc:Ignorable="w14 w15 w16se w16cid w16 w16cex wp14">
   <w:abstractNum w:abstractNumId="0" w15:restartNumberingAfterBreak="0">
     <w:nsid w:val="FFFFFF7C"/>
     <w:multiLevelType w:val="singleLevel"/>
@@ -7949,7 +7840,7 @@
 </file>
 
 <file path=word/styles.xml><?xml version="1.0" encoding="utf-8"?>
-<w:styles xmlns:mc="http://schemas.openxmlformats.org/markup-compatibility/2006" xmlns:r="http://schemas.openxmlformats.org/officeDocument/2006/relationships" xmlns:w="http://schemas.openxmlformats.org/wordprocessingml/2006/main" xmlns:w14="http://schemas.microsoft.com/office/word/2010/wordml" xmlns:w15="http://schemas.microsoft.com/office/word/2012/wordml" xmlns:w16cid="http://schemas.microsoft.com/office/word/2016/wordml/cid" xmlns:w16se="http://schemas.microsoft.com/office/word/2015/wordml/symex" mc:Ignorable="w14 w15 w16se w16cid">
+<w:styles xmlns:mc="http://schemas.openxmlformats.org/markup-compatibility/2006" xmlns:r="http://schemas.openxmlformats.org/officeDocument/2006/relationships" xmlns:w="http://schemas.openxmlformats.org/wordprocessingml/2006/main" xmlns:w14="http://schemas.microsoft.com/office/word/2010/wordml" xmlns:w15="http://schemas.microsoft.com/office/word/2012/wordml" xmlns:w16cex="http://schemas.microsoft.com/office/word/2018/wordml/cex" xmlns:w16cid="http://schemas.microsoft.com/office/word/2016/wordml/cid" xmlns:w16="http://schemas.microsoft.com/office/word/2018/wordml" xmlns:w16se="http://schemas.microsoft.com/office/word/2015/wordml/symex" mc:Ignorable="w14 w15 w16se w16cid w16 w16cex">
   <w:docDefaults>
     <w:rPrDefault>
       <w:rPr>
@@ -9186,6 +9077,17 @@
     <w:basedOn w:val="DefaultParagraphFont"/>
     <w:rsid w:val="008751EA"/>
   </w:style>
+  <w:style w:type="paragraph" w:styleId="ListParagraph">
+    <w:name w:val="List Paragraph"/>
+    <w:basedOn w:val="Normal"/>
+    <w:uiPriority w:val="34"/>
+    <w:qFormat/>
+    <w:rsid w:val="00310D81"/>
+    <w:pPr>
+      <w:ind w:left="720"/>
+      <w:contextualSpacing/>
+    </w:pPr>
+  </w:style>
 </w:styles>
 </file>
 

</xml_diff>